<commit_message>
Updated Orion Time Tracker
</commit_message>
<xml_diff>
--- a/Time_Trackers/Orion_Beaufort_TimeTracker_Spring2021.docx
+++ b/Time_Trackers/Orion_Beaufort_TimeTracker_Spring2021.docx
@@ -496,6 +496,11 @@
           </w:p>
           <w:p>
             <w:r>
+              <w:t>Propagated DB in production server</w:t>
+            </w:r>
+          </w:p>
+          <w:p>
+            <w:r>
               <w:t>Participated in Slack Channel</w:t>
             </w:r>
           </w:p>
@@ -507,6 +512,36 @@
             <w:r>
               <w:t>meetings</w:t>
             </w:r>
+            <w:proofErr w:type="gramEnd"/>
+          </w:p>
+          <w:p>
+            <w:r>
+              <w:t xml:space="preserve">Created </w:t>
+            </w:r>
+            <w:proofErr w:type="spellStart"/>
+            <w:r>
+              <w:t>add_style</w:t>
+            </w:r>
+            <w:proofErr w:type="spellEnd"/>
+            <w:r>
+              <w:t xml:space="preserve"> </w:t>
+            </w:r>
+            <w:proofErr w:type="gramStart"/>
+            <w:r>
+              <w:t>branch</w:t>
+            </w:r>
+            <w:proofErr w:type="gramEnd"/>
+          </w:p>
+          <w:p>
+            <w:r>
+              <w:t xml:space="preserve">Added tests to </w:t>
+            </w:r>
+            <w:proofErr w:type="spellStart"/>
+            <w:proofErr w:type="gramStart"/>
+            <w:r>
+              <w:t>TicketMasterAPI</w:t>
+            </w:r>
+            <w:proofErr w:type="spellEnd"/>
             <w:proofErr w:type="gramEnd"/>
           </w:p>
           <w:p>

</xml_diff>